<commit_message>
Add question 5 stuff.
</commit_message>
<xml_diff>
--- a/report.docx
+++ b/report.docx
@@ -74,15 +74,23 @@
         <w:ind w:firstLine="720"/>
       </w:pPr>
       <w:r>
-        <w:t xml:space="preserve">After simplification, we saved the simplified graph as </w:t>
-      </w:r>
+        <w:t xml:space="preserve">As far as simplification goes, our group felt that just using the simplify command was </w:t>
+      </w:r>
+      <w:proofErr w:type="spellStart"/>
       <w:proofErr w:type="gramStart"/>
       <w:r>
-        <w:t>an</w:t>
-      </w:r>
+        <w:t>enough.</w:t>
+      </w:r>
+      <w:r>
+        <w:t>To</w:t>
+      </w:r>
+      <w:proofErr w:type="spellEnd"/>
       <w:proofErr w:type="gramEnd"/>
       <w:r>
-        <w:t xml:space="preserve"> </w:t>
+        <w:t xml:space="preserve"> make it easier to use</w:t>
+      </w:r>
+      <w:r>
+        <w:t xml:space="preserve">, we saved the simplified graph as a </w:t>
       </w:r>
       <w:proofErr w:type="spellStart"/>
       <w:r>
@@ -90,23 +98,35 @@
       </w:r>
       <w:proofErr w:type="spellEnd"/>
       <w:r>
-        <w:t xml:space="preserve"> file. Now in working with the graph and exploring methods, all we </w:t>
-      </w:r>
+        <w:t xml:space="preserve"> file. </w:t>
+      </w:r>
+      <w:r>
+        <w:t>This allowed us to interact with the graph by</w:t>
+      </w:r>
+      <w:r>
+        <w:t xml:space="preserve"> refer</w:t>
+      </w:r>
+      <w:r>
+        <w:t>ring</w:t>
+      </w:r>
+      <w:r>
+        <w:t xml:space="preserve"> to </w:t>
+      </w:r>
+      <w:proofErr w:type="spellStart"/>
       <w:proofErr w:type="gramStart"/>
       <w:r>
-        <w:t>have to</w:t>
-      </w:r>
+        <w:t>data.Rdata</w:t>
+      </w:r>
+      <w:proofErr w:type="spellEnd"/>
       <w:proofErr w:type="gramEnd"/>
       <w:r>
-        <w:t xml:space="preserve"> do is refer to </w:t>
-      </w:r>
-      <w:proofErr w:type="spellStart"/>
-      <w:r>
-        <w:t>data.Rdata</w:t>
-      </w:r>
-      <w:proofErr w:type="spellEnd"/>
-      <w:r>
-        <w:t xml:space="preserve"> and the simplified version is ready to go. </w:t>
+        <w:t xml:space="preserve"> and </w:t>
+      </w:r>
+      <w:r>
+        <w:t>made subsequent analysis faster and more straightforward</w:t>
+      </w:r>
+      <w:r>
+        <w:t xml:space="preserve">. </w:t>
       </w:r>
       <w:r>
         <w:t xml:space="preserve">As per number 3 of the project specification, we explored some of the methods that were demoed in the lecture slides. This included methods like </w:t>
@@ -210,6 +230,7 @@
         <w:ind w:firstLine="720"/>
       </w:pPr>
       <w:r>
+        <w:lastRenderedPageBreak/>
         <w:t xml:space="preserve">Below is the set of 10 functions we utilized in order to figure out how each of the 25 inputs is connected and how they interacted with one another.  </w:t>
       </w:r>
     </w:p>
@@ -494,6 +515,7 @@
         <w:rPr>
           <w:b/>
         </w:rPr>
+        <w:lastRenderedPageBreak/>
         <w:tab/>
       </w:r>
       <w:r>
@@ -503,11 +525,7 @@
         <w:t>z</w:t>
       </w:r>
       <w:r>
-        <w:t xml:space="preserve">es the connection between a source and target node in a directed graph, to identify how many nodes need to be removed in order for there to be no direct paths </w:t>
-      </w:r>
-      <w:r>
-        <w:lastRenderedPageBreak/>
-        <w:t xml:space="preserve">between the source and target node. We tested this function with several nodes. The output showed that the connectivity of nodes one and five is seven. This means that seven nodes would need to be removed in order for there to be no direct paths from one to five. </w:t>
+        <w:t xml:space="preserve">es the connection between a source and target node in a directed graph, to identify how many nodes need to be removed in order for there to be no direct paths between the source and target node. We tested this function with several nodes. The output showed that the connectivity of nodes one and five is seven. This means that seven nodes would need to be removed in order for there to be no direct paths from one to five. </w:t>
       </w:r>
     </w:p>
     <w:p/>
@@ -670,15 +688,7 @@
         <w:tab/>
       </w:r>
       <w:r>
-        <w:t xml:space="preserve">Given </w:t>
-      </w:r>
-      <w:proofErr w:type="gramStart"/>
-      <w:r>
-        <w:t>a number of</w:t>
-      </w:r>
-      <w:proofErr w:type="gramEnd"/>
-      <w:r>
-        <w:t xml:space="preserve"> vertexes, this function will produce a tree and print relevant associations.</w:t>
+        <w:t>Given a number of vertexes, this function will produce a tree and print relevant associations.</w:t>
       </w:r>
     </w:p>
     <w:p/>
@@ -757,11 +767,11 @@
       <w:pPr>
         <w:spacing w:after="160" w:line="259" w:lineRule="auto"/>
       </w:pPr>
-      <w:bookmarkStart w:id="0" w:name="_GoBack"/>
       <w:r>
         <w:rPr>
           <w:noProof/>
         </w:rPr>
+        <w:lastRenderedPageBreak/>
         <w:drawing>
           <wp:inline distT="0" distB="0" distL="0" distR="0" wp14:anchorId="4EAFF654" wp14:editId="4F89E68E">
             <wp:extent cx="5067300" cy="771525"/>
@@ -798,7 +808,6 @@
           </wp:inline>
         </w:drawing>
       </w:r>
-      <w:bookmarkEnd w:id="0"/>
     </w:p>
     <w:p/>
     <w:p>
@@ -2477,26 +2486,200 @@
         <w:spacing w:after="160" w:line="259" w:lineRule="auto"/>
       </w:pPr>
       <w:r>
+        <w:t xml:space="preserve">For power centrality we decided to use </w:t>
+      </w:r>
+      <w:r>
+        <w:t xml:space="preserve">eigenvector centrality. According to the </w:t>
+      </w:r>
+      <w:proofErr w:type="spellStart"/>
+      <w:r>
+        <w:t>igraph</w:t>
+      </w:r>
+      <w:proofErr w:type="spellEnd"/>
+      <w:r>
+        <w:t xml:space="preserve"> documentation, this process essentially assigns each node a score based on the first eigenvector of the graph adjacency matrix. Nodes with high scores are highly connected to other nodes with lots of connections. The return of the </w:t>
+      </w:r>
+      <w:proofErr w:type="spellStart"/>
+      <w:r>
+        <w:t>igraph</w:t>
+      </w:r>
+      <w:proofErr w:type="spellEnd"/>
+      <w:r>
+        <w:t xml:space="preserve"> function gives a vector containing the scores, as well as the eigenvalue corresponding to the vector. Below is a screenshot of the begging of the scores, as well as the value. If you sort the scores, interestingly there is a node with a value of 1.</w:t>
+      </w:r>
+    </w:p>
+    <w:p>
+      <w:pPr>
+        <w:spacing w:after="160" w:line="259" w:lineRule="auto"/>
+      </w:pPr>
+      <w:r>
         <w:t>Code:</w:t>
       </w:r>
-    </w:p>
-    <w:p>
-      <w:pPr>
-        <w:spacing w:after="160" w:line="259" w:lineRule="auto"/>
-      </w:pPr>
-    </w:p>
-    <w:p>
-      <w:pPr>
-        <w:spacing w:after="160" w:line="259" w:lineRule="auto"/>
-      </w:pPr>
-      <w:r>
+      <w:r>
+        <w:rPr>
+          <w:noProof/>
+        </w:rPr>
+        <w:drawing>
+          <wp:inline distT="0" distB="0" distL="0" distR="0" wp14:anchorId="48F4FB99" wp14:editId="5F38F6F4">
+            <wp:extent cx="5943600" cy="546100"/>
+            <wp:effectExtent l="0" t="0" r="0" b="0"/>
+            <wp:docPr id="11" name="Picture 11"/>
+            <wp:cNvGraphicFramePr>
+              <a:graphicFrameLocks xmlns:a="http://schemas.openxmlformats.org/drawingml/2006/main" noChangeAspect="1"/>
+            </wp:cNvGraphicFramePr>
+            <a:graphic xmlns:a="http://schemas.openxmlformats.org/drawingml/2006/main">
+              <a:graphicData uri="http://schemas.openxmlformats.org/drawingml/2006/picture">
+                <pic:pic xmlns:pic="http://schemas.openxmlformats.org/drawingml/2006/picture">
+                  <pic:nvPicPr>
+                    <pic:cNvPr id="11" name="Screen Shot 2020-02-17 at 9.23.13 PM.png"/>
+                    <pic:cNvPicPr/>
+                  </pic:nvPicPr>
+                  <pic:blipFill>
+                    <a:blip r:embed="rId30">
+                      <a:extLst>
+                        <a:ext uri="{28A0092B-C50C-407E-A947-70E740481C1C}">
+                          <a14:useLocalDpi xmlns:a14="http://schemas.microsoft.com/office/drawing/2010/main" val="0"/>
+                        </a:ext>
+                      </a:extLst>
+                    </a:blip>
+                    <a:stretch>
+                      <a:fillRect/>
+                    </a:stretch>
+                  </pic:blipFill>
+                  <pic:spPr>
+                    <a:xfrm>
+                      <a:off x="0" y="0"/>
+                      <a:ext cx="5943600" cy="546100"/>
+                    </a:xfrm>
+                    <a:prstGeom prst="rect">
+                      <a:avLst/>
+                    </a:prstGeom>
+                  </pic:spPr>
+                </pic:pic>
+              </a:graphicData>
+            </a:graphic>
+          </wp:inline>
+        </w:drawing>
+      </w:r>
+    </w:p>
+    <w:p>
+      <w:pPr>
+        <w:spacing w:after="160" w:line="259" w:lineRule="auto"/>
+      </w:pPr>
+    </w:p>
+    <w:p>
+      <w:pPr>
+        <w:spacing w:after="160" w:line="259" w:lineRule="auto"/>
+      </w:pPr>
+      <w:r>
+        <w:lastRenderedPageBreak/>
         <w:t>Result:</w:t>
       </w:r>
-    </w:p>
-    <w:p>
-      <w:pPr>
-        <w:spacing w:after="160" w:line="259" w:lineRule="auto"/>
-      </w:pPr>
+      <w:r>
+        <w:rPr>
+          <w:noProof/>
+        </w:rPr>
+        <w:t xml:space="preserve"> </w:t>
+      </w:r>
+      <w:r>
+        <w:rPr>
+          <w:noProof/>
+        </w:rPr>
+        <w:drawing>
+          <wp:inline distT="0" distB="0" distL="0" distR="0" wp14:anchorId="08D52750" wp14:editId="154439B1">
+            <wp:extent cx="5943600" cy="4189095"/>
+            <wp:effectExtent l="0" t="0" r="0" b="1905"/>
+            <wp:docPr id="12" name="Picture 12"/>
+            <wp:cNvGraphicFramePr>
+              <a:graphicFrameLocks xmlns:a="http://schemas.openxmlformats.org/drawingml/2006/main" noChangeAspect="1"/>
+            </wp:cNvGraphicFramePr>
+            <a:graphic xmlns:a="http://schemas.openxmlformats.org/drawingml/2006/main">
+              <a:graphicData uri="http://schemas.openxmlformats.org/drawingml/2006/picture">
+                <pic:pic xmlns:pic="http://schemas.openxmlformats.org/drawingml/2006/picture">
+                  <pic:nvPicPr>
+                    <pic:cNvPr id="12" name="Screen Shot 2020-02-17 at 9.23.27 PM.png"/>
+                    <pic:cNvPicPr/>
+                  </pic:nvPicPr>
+                  <pic:blipFill>
+                    <a:blip r:embed="rId31" cstate="print">
+                      <a:extLst>
+                        <a:ext uri="{28A0092B-C50C-407E-A947-70E740481C1C}">
+                          <a14:useLocalDpi xmlns:a14="http://schemas.microsoft.com/office/drawing/2010/main" val="0"/>
+                        </a:ext>
+                      </a:extLst>
+                    </a:blip>
+                    <a:stretch>
+                      <a:fillRect/>
+                    </a:stretch>
+                  </pic:blipFill>
+                  <pic:spPr>
+                    <a:xfrm>
+                      <a:off x="0" y="0"/>
+                      <a:ext cx="5943600" cy="4189095"/>
+                    </a:xfrm>
+                    <a:prstGeom prst="rect">
+                      <a:avLst/>
+                    </a:prstGeom>
+                  </pic:spPr>
+                </pic:pic>
+              </a:graphicData>
+            </a:graphic>
+          </wp:inline>
+        </w:drawing>
+      </w:r>
+      <w:bookmarkStart w:id="0" w:name="_GoBack"/>
+      <w:bookmarkEnd w:id="0"/>
+    </w:p>
+    <w:p>
+      <w:pPr>
+        <w:spacing w:after="160" w:line="259" w:lineRule="auto"/>
+      </w:pPr>
+      <w:r>
+        <w:rPr>
+          <w:noProof/>
+        </w:rPr>
+        <w:drawing>
+          <wp:inline distT="0" distB="0" distL="0" distR="0" wp14:anchorId="2AC293ED" wp14:editId="78FCF667">
+            <wp:extent cx="4914900" cy="762000"/>
+            <wp:effectExtent l="0" t="0" r="0" b="0"/>
+            <wp:docPr id="31" name="Picture 31"/>
+            <wp:cNvGraphicFramePr>
+              <a:graphicFrameLocks xmlns:a="http://schemas.openxmlformats.org/drawingml/2006/main" noChangeAspect="1"/>
+            </wp:cNvGraphicFramePr>
+            <a:graphic xmlns:a="http://schemas.openxmlformats.org/drawingml/2006/main">
+              <a:graphicData uri="http://schemas.openxmlformats.org/drawingml/2006/picture">
+                <pic:pic xmlns:pic="http://schemas.openxmlformats.org/drawingml/2006/picture">
+                  <pic:nvPicPr>
+                    <pic:cNvPr id="31" name="Screen Shot 2020-02-17 at 9.23.49 PM.png"/>
+                    <pic:cNvPicPr/>
+                  </pic:nvPicPr>
+                  <pic:blipFill>
+                    <a:blip r:embed="rId32">
+                      <a:extLst>
+                        <a:ext uri="{28A0092B-C50C-407E-A947-70E740481C1C}">
+                          <a14:useLocalDpi xmlns:a14="http://schemas.microsoft.com/office/drawing/2010/main" val="0"/>
+                        </a:ext>
+                      </a:extLst>
+                    </a:blip>
+                    <a:stretch>
+                      <a:fillRect/>
+                    </a:stretch>
+                  </pic:blipFill>
+                  <pic:spPr>
+                    <a:xfrm>
+                      <a:off x="0" y="0"/>
+                      <a:ext cx="4914900" cy="762000"/>
+                    </a:xfrm>
+                    <a:prstGeom prst="rect">
+                      <a:avLst/>
+                    </a:prstGeom>
+                  </pic:spPr>
+                </pic:pic>
+              </a:graphicData>
+            </a:graphic>
+          </wp:inline>
+        </w:drawing>
+      </w:r>
     </w:p>
     <w:sectPr>
       <w:pgSz w:w="12240" w:h="15840"/>
@@ -2525,7 +2708,7 @@
       </w:pPr>
     </w:pPrDefault>
   </w:docDefaults>
-  <w:latentStyles w:defLockedState="0" w:defUIPriority="99" w:defSemiHidden="0" w:defUnhideWhenUsed="0" w:defQFormat="0" w:count="377">
+  <w:latentStyles w:defLockedState="0" w:defUIPriority="99" w:defSemiHidden="0" w:defUnhideWhenUsed="0" w:defQFormat="0" w:count="375">
     <w:lsdException w:name="Normal" w:uiPriority="0" w:qFormat="1"/>
     <w:lsdException w:name="heading 1" w:uiPriority="9" w:qFormat="1"/>
     <w:lsdException w:name="heading 2" w:semiHidden="1" w:uiPriority="9" w:unhideWhenUsed="1" w:qFormat="1"/>
@@ -2631,6 +2814,7 @@
     <w:lsdException w:name="HTML Sample" w:semiHidden="1" w:unhideWhenUsed="1"/>
     <w:lsdException w:name="HTML Typewriter" w:semiHidden="1" w:unhideWhenUsed="1"/>
     <w:lsdException w:name="HTML Variable" w:semiHidden="1" w:unhideWhenUsed="1"/>
+    <w:lsdException w:name="Normal Table" w:semiHidden="1" w:unhideWhenUsed="1"/>
     <w:lsdException w:name="annotation subject" w:semiHidden="1" w:unhideWhenUsed="1"/>
     <w:lsdException w:name="No List" w:semiHidden="1" w:unhideWhenUsed="1"/>
     <w:lsdException w:name="Outline List 1" w:semiHidden="1" w:unhideWhenUsed="1"/>
@@ -2676,9 +2860,11 @@
     <w:lsdException w:name="Table Subtle 1" w:semiHidden="1" w:unhideWhenUsed="1"/>
     <w:lsdException w:name="Table Subtle 2" w:semiHidden="1" w:unhideWhenUsed="1"/>
     <w:lsdException w:name="Table Web 1" w:semiHidden="1" w:unhideWhenUsed="1"/>
+    <w:lsdException w:name="Table Web 2" w:semiHidden="1" w:unhideWhenUsed="1"/>
     <w:lsdException w:name="Table Web 3" w:semiHidden="1" w:unhideWhenUsed="1"/>
     <w:lsdException w:name="Balloon Text" w:semiHidden="1" w:unhideWhenUsed="1"/>
     <w:lsdException w:name="Table Grid" w:uiPriority="39"/>
+    <w:lsdException w:name="Table Theme" w:semiHidden="1" w:unhideWhenUsed="1"/>
     <w:lsdException w:name="Placeholder Text" w:semiHidden="1"/>
     <w:lsdException w:name="No Spacing" w:uiPriority="1" w:qFormat="1"/>
     <w:lsdException w:name="Light Shading" w:uiPriority="60"/>
@@ -2898,8 +3084,6 @@
     <w:lsdException w:name="Smart Hyperlink" w:semiHidden="1" w:unhideWhenUsed="1"/>
     <w:lsdException w:name="Hashtag" w:semiHidden="1" w:unhideWhenUsed="1"/>
     <w:lsdException w:name="Unresolved Mention" w:semiHidden="1" w:unhideWhenUsed="1"/>
-    <w:lsdException w:name="Smart Link" w:semiHidden="1" w:unhideWhenUsed="1"/>
-    <w:lsdException w:name="Smart Link Error" w:semiHidden="1" w:unhideWhenUsed="1"/>
   </w:latentStyles>
   <w:style w:type="paragraph" w:default="1" w:styleId="Normal">
     <w:name w:val="Normal"/>

</xml_diff>